<commit_message>
Combined the report and created the ReadMe file
</commit_message>
<xml_diff>
--- a/README.docx
+++ b/README.docx
@@ -2,70 +2,211 @@
 <file path=word/document.xml><?xml version="1.0" encoding="utf-8"?>
 <w:document xmlns:wpc="http://schemas.microsoft.com/office/word/2010/wordprocessingCanvas" xmlns:cx="http://schemas.microsoft.com/office/drawing/2014/chartex" xmlns:cx1="http://schemas.microsoft.com/office/drawing/2015/9/8/chartex" xmlns:cx2="http://schemas.microsoft.com/office/drawing/2015/10/21/chartex" xmlns:cx3="http://schemas.microsoft.com/office/drawing/2016/5/9/chartex" xmlns:cx4="http://schemas.microsoft.com/office/drawing/2016/5/10/chartex" xmlns:cx5="http://schemas.microsoft.com/office/drawing/2016/5/11/chartex" xmlns:cx6="http://schemas.microsoft.com/office/drawing/2016/5/12/chartex" xmlns:cx7="http://schemas.microsoft.com/office/drawing/2016/5/13/chartex" xmlns:cx8="http://schemas.microsoft.com/office/drawing/2016/5/14/chartex" xmlns:mc="http://schemas.openxmlformats.org/markup-compatibility/2006" xmlns:aink="http://schemas.microsoft.com/office/drawing/2016/ink" xmlns:am3d="http://schemas.microsoft.com/office/drawing/2017/model3d" xmlns:o="urn:schemas-microsoft-com:office:office" xmlns:r="http://schemas.openxmlformats.org/officeDocument/2006/relationships" xmlns:m="http://schemas.openxmlformats.org/officeDocument/2006/math" xmlns:v="urn:schemas-microsoft-com:vml" xmlns:wp14="http://schemas.microsoft.com/office/word/2010/wordprocessingDrawing" xmlns:wp="http://schemas.openxmlformats.org/drawingml/2006/wordprocessingDrawing" xmlns:w10="urn:schemas-microsoft-com:office:word" xmlns:w="http://schemas.openxmlformats.org/wordprocessingml/2006/main" xmlns:w14="http://schemas.microsoft.com/office/word/2010/wordml" xmlns:w15="http://schemas.microsoft.com/office/word/2012/wordml" xmlns:w16cid="http://schemas.microsoft.com/office/word/2016/wordml/cid" xmlns:w16se="http://schemas.microsoft.com/office/word/2015/wordml/symex" xmlns:wpg="http://schemas.microsoft.com/office/word/2010/wordprocessingGroup" xmlns:wpi="http://schemas.microsoft.com/office/word/2010/wordprocessingInk" xmlns:wne="http://schemas.microsoft.com/office/word/2006/wordml" xmlns:wps="http://schemas.microsoft.com/office/word/2010/wordprocessingShape" mc:Ignorable="w14 w15 w16se w16cid wp14">
   <w:body>
-    <w:p/>
-    <w:p>
-      <w:r>
+    <w:p>
+      <w:pPr>
+        <w:rPr>
+          <w:rFonts w:ascii="Arial" w:hAnsi="Arial" w:cs="Arial"/>
+          <w:b/>
+        </w:rPr>
+      </w:pPr>
+      <w:r>
+        <w:rPr>
+          <w:rFonts w:ascii="Arial" w:hAnsi="Arial" w:cs="Arial"/>
+          <w:b/>
+        </w:rPr>
+        <w:t>Read Me</w:t>
+      </w:r>
+    </w:p>
+    <w:p>
+      <w:pPr>
+        <w:rPr>
+          <w:rFonts w:ascii="Arial" w:hAnsi="Arial" w:cs="Arial"/>
+          <w:b/>
+        </w:rPr>
+      </w:pPr>
+    </w:p>
+    <w:p>
+      <w:pPr>
+        <w:rPr>
+          <w:rFonts w:ascii="Arial" w:hAnsi="Arial" w:cs="Arial"/>
+        </w:rPr>
+      </w:pPr>
+      <w:r>
+        <w:rPr>
+          <w:rFonts w:ascii="Arial" w:hAnsi="Arial" w:cs="Arial"/>
+        </w:rPr>
         <w:t xml:space="preserve">Pac-Man, a single-player arcade </w:t>
       </w:r>
       <w:r>
+        <w:rPr>
+          <w:rFonts w:ascii="Arial" w:hAnsi="Arial" w:cs="Arial"/>
+        </w:rPr>
         <w:t>desktop</w:t>
       </w:r>
       <w:r>
-        <w:t xml:space="preserve"> game where a yellow, circular character navigates a maze, eating fruit</w:t>
-      </w:r>
-      <w:r>
-        <w:t>s</w:t>
-      </w:r>
-      <w:r>
-        <w:t xml:space="preserve">, avoiding ghosts and occasionally eating them. </w:t>
-      </w:r>
-    </w:p>
-    <w:p/>
-    <w:p>
-      <w:r>
+        <w:rPr>
+          <w:rFonts w:ascii="Arial" w:hAnsi="Arial" w:cs="Arial"/>
+        </w:rPr>
+        <w:t xml:space="preserve"> game where a yellow, circular character navigates a maze, eating fruits, avoiding ghosts and occasionally eating them. </w:t>
+      </w:r>
+    </w:p>
+    <w:p>
+      <w:pPr>
+        <w:rPr>
+          <w:rFonts w:ascii="Arial" w:hAnsi="Arial" w:cs="Arial"/>
+        </w:rPr>
+      </w:pPr>
+    </w:p>
+    <w:p>
+      <w:pPr>
+        <w:rPr>
+          <w:rFonts w:ascii="Arial" w:hAnsi="Arial" w:cs="Arial"/>
+        </w:rPr>
+      </w:pPr>
+      <w:r>
+        <w:rPr>
+          <w:rFonts w:ascii="Arial" w:hAnsi="Arial" w:cs="Arial"/>
+        </w:rPr>
+        <w:t>In order to run the program, you can either open the project in NetBeans and run it as a java application or you can click and run the Pacman.jar located in the</w:t>
+      </w:r>
+      <w:r>
+        <w:rPr>
+          <w:rFonts w:ascii="Arial" w:hAnsi="Arial" w:cs="Arial"/>
+        </w:rPr>
+        <w:t xml:space="preserve"> main project</w:t>
+      </w:r>
+      <w:bookmarkStart w:id="0" w:name="_GoBack"/>
+      <w:bookmarkEnd w:id="0"/>
+      <w:r>
+        <w:rPr>
+          <w:rFonts w:ascii="Arial" w:hAnsi="Arial" w:cs="Arial"/>
+        </w:rPr>
+        <w:t xml:space="preserve"> folder.</w:t>
+      </w:r>
+    </w:p>
+    <w:p>
+      <w:pPr>
+        <w:rPr>
+          <w:rFonts w:ascii="Arial" w:hAnsi="Arial" w:cs="Arial"/>
+        </w:rPr>
+      </w:pPr>
+    </w:p>
+    <w:p>
+      <w:pPr>
+        <w:rPr>
+          <w:rFonts w:ascii="Arial" w:hAnsi="Arial" w:cs="Arial"/>
+        </w:rPr>
+      </w:pPr>
+      <w:r>
+        <w:rPr>
+          <w:rFonts w:ascii="Arial" w:hAnsi="Arial" w:cs="Arial"/>
+        </w:rPr>
         <w:t>At the start of the game, users are allowed to choose one size of board among the small, medium, large ones by pressing ‘s’, ‘m’ or ‘l’.</w:t>
       </w:r>
     </w:p>
-    <w:p/>
-    <w:p>
-      <w:r>
+    <w:p>
+      <w:pPr>
+        <w:rPr>
+          <w:rFonts w:ascii="Arial" w:hAnsi="Arial" w:cs="Arial"/>
+        </w:rPr>
+      </w:pPr>
+    </w:p>
+    <w:p>
+      <w:pPr>
+        <w:rPr>
+          <w:rFonts w:ascii="Arial" w:hAnsi="Arial" w:cs="Arial"/>
+        </w:rPr>
+      </w:pPr>
+      <w:r>
+        <w:rPr>
+          <w:rFonts w:ascii="Arial" w:hAnsi="Arial" w:cs="Arial"/>
+        </w:rPr>
         <w:t>Once the board is chosen, user starts from le</w:t>
       </w:r>
       <w:r>
+        <w:rPr>
+          <w:rFonts w:ascii="Arial" w:hAnsi="Arial" w:cs="Arial"/>
+        </w:rPr>
         <w:t>vel 1 which is increasing depending on the score collected</w:t>
       </w:r>
       <w:r>
+        <w:rPr>
+          <w:rFonts w:ascii="Arial" w:hAnsi="Arial" w:cs="Arial"/>
+        </w:rPr>
         <w:t xml:space="preserve"> by eating the dots or some fruits</w:t>
       </w:r>
       <w:r>
+        <w:rPr>
+          <w:rFonts w:ascii="Arial" w:hAnsi="Arial" w:cs="Arial"/>
+        </w:rPr>
         <w:t xml:space="preserve">. </w:t>
       </w:r>
       <w:r>
+        <w:rPr>
+          <w:rFonts w:ascii="Arial" w:hAnsi="Arial" w:cs="Arial"/>
+        </w:rPr>
         <w:t xml:space="preserve">In order to change level, user should reach a certain point according to the size of the board. </w:t>
       </w:r>
       <w:r>
+        <w:rPr>
+          <w:rFonts w:ascii="Arial" w:hAnsi="Arial" w:cs="Arial"/>
+        </w:rPr>
         <w:t>As the level changes, the difficulty of getting more scores increases proportionally by changing the movement of ghosts.</w:t>
       </w:r>
       <w:r>
+        <w:rPr>
+          <w:rFonts w:ascii="Arial" w:hAnsi="Arial" w:cs="Arial"/>
+        </w:rPr>
         <w:t xml:space="preserve"> </w:t>
       </w:r>
     </w:p>
-    <w:p/>
-    <w:p>
-      <w:r>
-        <w:t>If the Pac-Man is eaten by a ghost, it loses a life and goes back to the left-top corner of the maze. Once there is no life remaining, user loses the game.</w:t>
-      </w:r>
-      <w:r>
-        <w:t xml:space="preserve"> </w:t>
-      </w:r>
-    </w:p>
-    <w:p/>
-    <w:p>
-      <w:r>
+    <w:p>
+      <w:pPr>
+        <w:rPr>
+          <w:rFonts w:ascii="Arial" w:hAnsi="Arial" w:cs="Arial"/>
+        </w:rPr>
+      </w:pPr>
+    </w:p>
+    <w:p>
+      <w:pPr>
+        <w:rPr>
+          <w:rFonts w:ascii="Arial" w:hAnsi="Arial" w:cs="Arial"/>
+        </w:rPr>
+      </w:pPr>
+      <w:r>
+        <w:rPr>
+          <w:rFonts w:ascii="Arial" w:hAnsi="Arial" w:cs="Arial"/>
+        </w:rPr>
+        <w:t xml:space="preserve">If the Pac-Man is eaten by a ghost, it loses a life and goes back to the left-top corner of the maze. Once there is no life remaining, user loses the game. </w:t>
+      </w:r>
+    </w:p>
+    <w:p>
+      <w:pPr>
+        <w:rPr>
+          <w:rFonts w:ascii="Arial" w:hAnsi="Arial" w:cs="Arial"/>
+        </w:rPr>
+      </w:pPr>
+    </w:p>
+    <w:p>
+      <w:pPr>
+        <w:rPr>
+          <w:rFonts w:ascii="Arial" w:hAnsi="Arial" w:cs="Arial"/>
+        </w:rPr>
+      </w:pPr>
+      <w:r>
+        <w:rPr>
+          <w:rFonts w:ascii="Arial" w:hAnsi="Arial" w:cs="Arial"/>
+        </w:rPr>
         <w:t xml:space="preserve">There are four different kinds of fruits that have different impacts on the game: </w:t>
       </w:r>
     </w:p>
-    <w:p/>
+    <w:p>
+      <w:pPr>
+        <w:rPr>
+          <w:rFonts w:ascii="Arial" w:hAnsi="Arial" w:cs="Arial"/>
+        </w:rPr>
+      </w:pPr>
+    </w:p>
     <w:p>
       <w:pPr>
         <w:pStyle w:val="ListParagraph"/>
@@ -73,8 +214,14 @@
           <w:ilvl w:val="0"/>
           <w:numId w:val="2"/>
         </w:numPr>
-      </w:pPr>
-      <w:r>
+        <w:rPr>
+          <w:rFonts w:ascii="Arial" w:hAnsi="Arial" w:cs="Arial"/>
+        </w:rPr>
+      </w:pPr>
+      <w:r>
+        <w:rPr>
+          <w:rFonts w:ascii="Arial" w:hAnsi="Arial" w:cs="Arial"/>
+        </w:rPr>
         <w:t>Cherry is for stopping the ghosts for few seconds.</w:t>
       </w:r>
     </w:p>
@@ -85,8 +232,14 @@
           <w:ilvl w:val="0"/>
           <w:numId w:val="2"/>
         </w:numPr>
-      </w:pPr>
-      <w:r>
+        <w:rPr>
+          <w:rFonts w:ascii="Arial" w:hAnsi="Arial" w:cs="Arial"/>
+        </w:rPr>
+      </w:pPr>
+      <w:r>
+        <w:rPr>
+          <w:rFonts w:ascii="Arial" w:hAnsi="Arial" w:cs="Arial"/>
+        </w:rPr>
         <w:t>Banana is for making the Pac-Man immortal and ghosts can be eaten in a limited time.</w:t>
       </w:r>
     </w:p>
@@ -97,23 +250,44 @@
           <w:ilvl w:val="0"/>
           <w:numId w:val="2"/>
         </w:numPr>
-      </w:pPr>
-      <w:r>
+        <w:rPr>
+          <w:rFonts w:ascii="Arial" w:hAnsi="Arial" w:cs="Arial"/>
+        </w:rPr>
+      </w:pPr>
+      <w:r>
+        <w:rPr>
+          <w:rFonts w:ascii="Arial" w:hAnsi="Arial" w:cs="Arial"/>
+        </w:rPr>
         <w:t>The b</w:t>
       </w:r>
       <w:r>
+        <w:rPr>
+          <w:rFonts w:ascii="Arial" w:hAnsi="Arial" w:cs="Arial"/>
+        </w:rPr>
         <w:t>lue</w:t>
       </w:r>
       <w:r>
+        <w:rPr>
+          <w:rFonts w:ascii="Arial" w:hAnsi="Arial" w:cs="Arial"/>
+        </w:rPr>
         <w:t xml:space="preserve"> one</w:t>
       </w:r>
       <w:r>
+        <w:rPr>
+          <w:rFonts w:ascii="Arial" w:hAnsi="Arial" w:cs="Arial"/>
+        </w:rPr>
         <w:t xml:space="preserve"> adds 5 points to</w:t>
       </w:r>
       <w:r>
+        <w:rPr>
+          <w:rFonts w:ascii="Arial" w:hAnsi="Arial" w:cs="Arial"/>
+        </w:rPr>
         <w:t xml:space="preserve"> the</w:t>
       </w:r>
       <w:r>
+        <w:rPr>
+          <w:rFonts w:ascii="Arial" w:hAnsi="Arial" w:cs="Arial"/>
+        </w:rPr>
         <w:t xml:space="preserve"> total score.</w:t>
       </w:r>
     </w:p>
@@ -124,35 +298,56 @@
           <w:ilvl w:val="0"/>
           <w:numId w:val="2"/>
         </w:numPr>
-      </w:pPr>
-      <w:r>
+        <w:rPr>
+          <w:rFonts w:ascii="Arial" w:hAnsi="Arial" w:cs="Arial"/>
+        </w:rPr>
+      </w:pPr>
+      <w:r>
+        <w:rPr>
+          <w:rFonts w:ascii="Arial" w:hAnsi="Arial" w:cs="Arial"/>
+        </w:rPr>
         <w:t>Question mark is a combo fruit that con</w:t>
       </w:r>
       <w:r>
-        <w:t xml:space="preserve">tains two set of effects taken </w:t>
-      </w:r>
-      <w:bookmarkStart w:id="0" w:name="_GoBack"/>
-      <w:bookmarkEnd w:id="0"/>
-      <w:r>
-        <w:t xml:space="preserve">randomly </w:t>
-      </w:r>
-      <w:r>
+        <w:rPr>
+          <w:rFonts w:ascii="Arial" w:hAnsi="Arial" w:cs="Arial"/>
+        </w:rPr>
+        <w:t xml:space="preserve">tains two set of effects taken randomly </w:t>
+      </w:r>
+      <w:r>
+        <w:rPr>
+          <w:rFonts w:ascii="Arial" w:hAnsi="Arial" w:cs="Arial"/>
+        </w:rPr>
         <w:t xml:space="preserve">from the fruits mentioned above. </w:t>
       </w:r>
     </w:p>
-    <w:p/>
-    <w:p>
-      <w:r>
-        <w:t xml:space="preserve">During the game, users can control the </w:t>
-      </w:r>
-      <w:r>
-        <w:t xml:space="preserve">circular character </w:t>
-      </w:r>
-      <w:r>
-        <w:t>by keyboard or mouse:</w:t>
-      </w:r>
-    </w:p>
-    <w:p/>
+    <w:p>
+      <w:pPr>
+        <w:rPr>
+          <w:rFonts w:ascii="Arial" w:hAnsi="Arial" w:cs="Arial"/>
+        </w:rPr>
+      </w:pPr>
+    </w:p>
+    <w:p>
+      <w:pPr>
+        <w:rPr>
+          <w:rFonts w:ascii="Arial" w:hAnsi="Arial" w:cs="Arial"/>
+        </w:rPr>
+      </w:pPr>
+      <w:r>
+        <w:rPr>
+          <w:rFonts w:ascii="Arial" w:hAnsi="Arial" w:cs="Arial"/>
+        </w:rPr>
+        <w:t>During the game, users can control the circular character by keyboard or mouse:</w:t>
+      </w:r>
+    </w:p>
+    <w:p>
+      <w:pPr>
+        <w:rPr>
+          <w:rFonts w:ascii="Arial" w:hAnsi="Arial" w:cs="Arial"/>
+        </w:rPr>
+      </w:pPr>
+    </w:p>
     <w:p>
       <w:pPr>
         <w:pStyle w:val="ListParagraph"/>
@@ -160,23 +355,44 @@
           <w:ilvl w:val="0"/>
           <w:numId w:val="1"/>
         </w:numPr>
-      </w:pPr>
-      <w:r>
+        <w:rPr>
+          <w:rFonts w:ascii="Arial" w:hAnsi="Arial" w:cs="Arial"/>
+        </w:rPr>
+      </w:pPr>
+      <w:r>
+        <w:rPr>
+          <w:rFonts w:ascii="Arial" w:hAnsi="Arial" w:cs="Arial"/>
+        </w:rPr>
         <w:t>Keys like</w:t>
       </w:r>
       <w:r>
+        <w:rPr>
+          <w:rFonts w:ascii="Arial" w:hAnsi="Arial" w:cs="Arial"/>
+        </w:rPr>
         <w:t>:</w:t>
       </w:r>
       <w:r>
+        <w:rPr>
+          <w:rFonts w:ascii="Arial" w:hAnsi="Arial" w:cs="Arial"/>
+        </w:rPr>
         <w:t xml:space="preserve"> ‘w’, ’a’, ’s’ and ’d’ are for moving the character </w:t>
       </w:r>
       <w:r>
+        <w:rPr>
+          <w:rFonts w:ascii="Arial" w:hAnsi="Arial" w:cs="Arial"/>
+        </w:rPr>
         <w:t xml:space="preserve">to </w:t>
       </w:r>
       <w:r>
+        <w:rPr>
+          <w:rFonts w:ascii="Arial" w:hAnsi="Arial" w:cs="Arial"/>
+        </w:rPr>
         <w:t>up, left</w:t>
       </w:r>
       <w:r>
+        <w:rPr>
+          <w:rFonts w:ascii="Arial" w:hAnsi="Arial" w:cs="Arial"/>
+        </w:rPr>
         <w:t>, down and right respectively. In addition, arrow keys can be used for the same purpose.</w:t>
       </w:r>
     </w:p>
@@ -187,42 +403,45 @@
           <w:ilvl w:val="0"/>
           <w:numId w:val="1"/>
         </w:numPr>
-      </w:pPr>
-      <w:r>
-        <w:t xml:space="preserve">Mouse events like: left-click, right-click, wheel-up and wheel-down </w:t>
-      </w:r>
-      <w:r>
-        <w:t xml:space="preserve">are for moving the character </w:t>
-      </w:r>
-      <w:r>
-        <w:t>to left</w:t>
-      </w:r>
-      <w:r>
-        <w:t xml:space="preserve">, </w:t>
-      </w:r>
-      <w:r>
-        <w:t>right</w:t>
-      </w:r>
-      <w:r>
-        <w:t xml:space="preserve">, </w:t>
-      </w:r>
-      <w:r>
-        <w:t>up</w:t>
-      </w:r>
-      <w:r>
-        <w:t xml:space="preserve"> and </w:t>
-      </w:r>
-      <w:r>
-        <w:t>down</w:t>
-      </w:r>
-      <w:r>
-        <w:t xml:space="preserve"> respectively.</w:t>
-      </w:r>
-    </w:p>
-    <w:p/>
-    <w:p/>
-    <w:p/>
-    <w:p/>
+        <w:rPr>
+          <w:rFonts w:ascii="Arial" w:hAnsi="Arial" w:cs="Arial"/>
+        </w:rPr>
+      </w:pPr>
+      <w:r>
+        <w:rPr>
+          <w:rFonts w:ascii="Arial" w:hAnsi="Arial" w:cs="Arial"/>
+        </w:rPr>
+        <w:t>Mouse events like: left-click, right-click, wheel-up and wheel-down are for moving the character to left, right, up and down respectively.</w:t>
+      </w:r>
+    </w:p>
+    <w:p>
+      <w:pPr>
+        <w:rPr>
+          <w:rFonts w:ascii="Arial" w:hAnsi="Arial" w:cs="Arial"/>
+        </w:rPr>
+      </w:pPr>
+    </w:p>
+    <w:p>
+      <w:pPr>
+        <w:rPr>
+          <w:rFonts w:ascii="Arial" w:hAnsi="Arial" w:cs="Arial"/>
+        </w:rPr>
+      </w:pPr>
+    </w:p>
+    <w:p>
+      <w:pPr>
+        <w:rPr>
+          <w:rFonts w:ascii="Arial" w:hAnsi="Arial" w:cs="Arial"/>
+        </w:rPr>
+      </w:pPr>
+    </w:p>
+    <w:p>
+      <w:pPr>
+        <w:rPr>
+          <w:rFonts w:ascii="Arial" w:hAnsi="Arial" w:cs="Arial"/>
+        </w:rPr>
+      </w:pPr>
+    </w:p>
     <w:sectPr>
       <w:pgSz w:w="12240" w:h="15840"/>
       <w:pgMar w:top="1440" w:right="1440" w:bottom="1440" w:left="1440" w:header="720" w:footer="720" w:gutter="0"/>

</xml_diff>